<commit_message>
clean up of code: changes: - works now from bash (under windows) - change of behavior in option for setting resource - added schema directory dir   e.g. more robust way of validating responses against schemas - different implementation to generate properties table - added test framework
</commit_message>
<xml_diff>
--- a/input/ResourceTemplate.docx
+++ b/input/ResourceTemplate.docx
@@ -217,7 +217,7 @@
               </mc:Choice>
               <mc:Fallback>
                 <w:pict>
-                  <v:group w14:anchorId="22EF70C7" id="Group 149" o:spid="_x0000_s1026" style="position:absolute;margin-left:0;margin-top:0;width:575.9pt;height:94.8pt;z-index:251662336;mso-width-percent:941;mso-height-percent:121;mso-top-percent:23;mso-position-horizontal:center;mso-position-horizontal-relative:page;mso-position-vertical-relative:page;mso-width-percent:941;mso-height-percent:121;mso-top-percent:23" coordsize="73152,12161" o:gfxdata="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">
+                  <v:group w14:anchorId="78617F97" id="Group 149" o:spid="_x0000_s1026" style="position:absolute;margin-left:0;margin-top:0;width:575.9pt;height:94.8pt;z-index:251662336;mso-width-percent:941;mso-height-percent:121;mso-top-percent:23;mso-position-horizontal:center;mso-position-horizontal-relative:page;mso-position-vertical-relative:page;mso-width-percent:941;mso-height-percent:121;mso-top-percent:23" coordsize="73152,12161" o:gfxdata="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">
                     <v:shape id="Rectangle 51" o:spid="_x0000_s1027" style="position:absolute;width:73152;height:11303;visibility:visible;mso-wrap-style:square;v-text-anchor:middle" coordsize="7312660,1129665" o:gfxdata="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" path="m,l7312660,r,1129665l3619500,733425,,1091565,,xe" fillcolor="#5b9bd5 [3204]" stroked="f" strokeweight="1pt">
                       <v:stroke joinstyle="miter"/>
                       <v:path arrowok="t" o:connecttype="custom" o:connectlocs="0,0;73177,0;73177,11310;36220,7343;0,10929;0,0" o:connectangles="0,0,0,0,0,0"/>
@@ -309,8 +309,6 @@
                                     <w:szCs w:val="18"/>
                                   </w:rPr>
                                 </w:pPr>
-                                <w:bookmarkStart w:id="0" w:name="_GoBack"/>
-                                <w:bookmarkEnd w:id="0"/>
                               </w:p>
                             </w:txbxContent>
                           </wps:txbx>
@@ -352,8 +350,6 @@
                               <w:szCs w:val="18"/>
                             </w:rPr>
                           </w:pPr>
-                          <w:bookmarkStart w:id="1" w:name="_GoBack"/>
-                          <w:bookmarkEnd w:id="1"/>
                         </w:p>
                       </w:txbxContent>
                     </v:textbox>
@@ -467,8 +463,19 @@
                                         <w:sz w:val="56"/>
                                         <w:szCs w:val="56"/>
                                       </w:rPr>
-                                      <w:t>Blah Blah</w:t>
+                                      <w:t xml:space="preserve">Blah </w:t>
                                     </w:r>
+                                    <w:proofErr w:type="spellStart"/>
+                                    <w:r>
+                                      <w:rPr>
+                                        <w:caps/>
+                                        <w:color w:val="5B9BD5" w:themeColor="accent1"/>
+                                        <w:sz w:val="56"/>
+                                        <w:szCs w:val="56"/>
+                                      </w:rPr>
+                                      <w:t>Blah</w:t>
+                                    </w:r>
+                                    <w:proofErr w:type="spellEnd"/>
                                   </w:sdtContent>
                                 </w:sdt>
                               </w:p>
@@ -571,8 +578,19 @@
                                   <w:sz w:val="56"/>
                                   <w:szCs w:val="56"/>
                                 </w:rPr>
-                                <w:t>Blah Blah</w:t>
+                                <w:t xml:space="preserve">Blah </w:t>
                               </w:r>
+                              <w:proofErr w:type="spellStart"/>
+                              <w:r>
+                                <w:rPr>
+                                  <w:caps/>
+                                  <w:color w:val="5B9BD5" w:themeColor="accent1"/>
+                                  <w:sz w:val="56"/>
+                                  <w:szCs w:val="56"/>
+                                </w:rPr>
+                                <w:t>Blah</w:t>
+                              </w:r>
+                              <w:proofErr w:type="spellEnd"/>
                             </w:sdtContent>
                           </w:sdt>
                         </w:p>
@@ -645,7 +663,7 @@
           <w:sz w:val="24"/>
         </w:rPr>
       </w:pPr>
-      <w:bookmarkStart w:id="2" w:name="_Toc402347302"/>
+      <w:bookmarkStart w:id="0" w:name="_Toc402347302"/>
       <w:r>
         <w:rPr>
           <w:sz w:val="24"/>
@@ -3685,8 +3703,13 @@
           </w:tcPr>
           <w:p>
             <w:r>
-              <w:t>M. Trayer</w:t>
+              <w:t xml:space="preserve">M. </w:t>
             </w:r>
+            <w:proofErr w:type="spellStart"/>
+            <w:r>
+              <w:t>Trayer</w:t>
+            </w:r>
+            <w:proofErr w:type="spellEnd"/>
           </w:p>
         </w:tc>
         <w:tc>
@@ -4391,11 +4414,11 @@
       <w:pPr>
         <w:pStyle w:val="Heading1"/>
       </w:pPr>
-      <w:bookmarkStart w:id="3" w:name="_Toc404072939"/>
+      <w:bookmarkStart w:id="1" w:name="_Toc404072939"/>
       <w:r>
         <w:t>Scope</w:t>
       </w:r>
-      <w:bookmarkEnd w:id="3"/>
+      <w:bookmarkEnd w:id="1"/>
     </w:p>
     <w:p>
       <w:pPr>
@@ -4409,11 +4432,11 @@
       <w:pPr>
         <w:pStyle w:val="Heading1"/>
       </w:pPr>
-      <w:bookmarkStart w:id="4" w:name="_Toc404072940"/>
+      <w:bookmarkStart w:id="2" w:name="_Toc404072940"/>
       <w:r>
         <w:t>Normative references</w:t>
       </w:r>
-      <w:bookmarkEnd w:id="4"/>
+      <w:bookmarkEnd w:id="2"/>
     </w:p>
     <w:p>
       <w:pPr>
@@ -4436,15 +4459,17 @@
           <w:rStyle w:val="Emphasis"/>
         </w:rPr>
       </w:pPr>
-      <w:bookmarkStart w:id="5" w:name="ref_IEC_60169_24"/>
-      <w:commentRangeStart w:id="6"/>
+      <w:bookmarkStart w:id="3" w:name="ref_IEC_60169_24"/>
+      <w:commentRangeStart w:id="4"/>
       <w:r>
         <w:t>IEC 60169-24</w:t>
       </w:r>
-      <w:bookmarkEnd w:id="5"/>
+      <w:bookmarkEnd w:id="3"/>
+      <w:proofErr w:type="gramStart"/>
       <w:r>
         <w:t>,</w:t>
       </w:r>
+      <w:proofErr w:type="gramEnd"/>
       <w:r>
         <w:t> </w:t>
       </w:r>
@@ -4454,36 +4479,36 @@
         </w:rPr>
         <w:t>Radio-frequency connectors – Part 24: Radio-frequency coaxial connectors with screw coupling, typically for use in 75 ohm cable distribution systems (Type F)</w:t>
       </w:r>
-      <w:commentRangeEnd w:id="6"/>
+      <w:commentRangeEnd w:id="4"/>
       <w:r>
         <w:rPr>
           <w:rStyle w:val="CommentReference"/>
         </w:rPr>
-        <w:commentReference w:id="6"/>
+        <w:commentReference w:id="4"/>
       </w:r>
     </w:p>
     <w:p>
       <w:pPr>
         <w:pStyle w:val="Heading1"/>
       </w:pPr>
-      <w:bookmarkStart w:id="7" w:name="_Toc404072941"/>
+      <w:bookmarkStart w:id="5" w:name="_Toc404072941"/>
       <w:r>
         <w:t>Terms, definitions, symbols and abbreviations</w:t>
       </w:r>
-      <w:bookmarkEnd w:id="2"/>
-      <w:bookmarkEnd w:id="7"/>
+      <w:bookmarkEnd w:id="0"/>
+      <w:bookmarkEnd w:id="5"/>
     </w:p>
     <w:p>
       <w:pPr>
         <w:pStyle w:val="Heading2"/>
       </w:pPr>
-      <w:bookmarkStart w:id="8" w:name="_Toc402347303"/>
-      <w:bookmarkStart w:id="9" w:name="_Toc404072942"/>
+      <w:bookmarkStart w:id="6" w:name="_Toc402347303"/>
+      <w:bookmarkStart w:id="7" w:name="_Toc404072942"/>
       <w:r>
         <w:t>Terms and definitions</w:t>
       </w:r>
-      <w:bookmarkEnd w:id="8"/>
-      <w:bookmarkEnd w:id="9"/>
+      <w:bookmarkEnd w:id="6"/>
+      <w:bookmarkEnd w:id="7"/>
     </w:p>
     <w:p>
       <w:pPr>
@@ -4515,30 +4540,30 @@
       <w:pPr>
         <w:pStyle w:val="Heading2"/>
       </w:pPr>
-      <w:bookmarkStart w:id="10" w:name="_Ref284338172"/>
-      <w:bookmarkStart w:id="11" w:name="_Toc285464939"/>
-      <w:bookmarkStart w:id="12" w:name="_Toc306354326"/>
-      <w:bookmarkStart w:id="13" w:name="_Toc327181594"/>
-      <w:bookmarkStart w:id="14" w:name="_Toc352439748"/>
-      <w:bookmarkStart w:id="15" w:name="_Ref359410916"/>
-      <w:bookmarkStart w:id="16" w:name="_Toc383031557"/>
-      <w:bookmarkStart w:id="17" w:name="_Toc402347304"/>
-      <w:bookmarkStart w:id="18" w:name="_Toc404072943"/>
+      <w:bookmarkStart w:id="8" w:name="_Ref284338172"/>
+      <w:bookmarkStart w:id="9" w:name="_Toc285464939"/>
+      <w:bookmarkStart w:id="10" w:name="_Toc306354326"/>
+      <w:bookmarkStart w:id="11" w:name="_Toc327181594"/>
+      <w:bookmarkStart w:id="12" w:name="_Toc352439748"/>
+      <w:bookmarkStart w:id="13" w:name="_Ref359410916"/>
+      <w:bookmarkStart w:id="14" w:name="_Toc383031557"/>
+      <w:bookmarkStart w:id="15" w:name="_Toc402347304"/>
+      <w:bookmarkStart w:id="16" w:name="_Toc404072943"/>
       <w:r>
         <w:t xml:space="preserve">Symbols and </w:t>
       </w:r>
+      <w:bookmarkEnd w:id="8"/>
+      <w:bookmarkEnd w:id="9"/>
       <w:bookmarkEnd w:id="10"/>
       <w:bookmarkEnd w:id="11"/>
+      <w:r>
+        <w:t>abbreviations</w:t>
+      </w:r>
       <w:bookmarkEnd w:id="12"/>
       <w:bookmarkEnd w:id="13"/>
-      <w:r>
-        <w:t>abbreviations</w:t>
-      </w:r>
       <w:bookmarkEnd w:id="14"/>
       <w:bookmarkEnd w:id="15"/>
       <w:bookmarkEnd w:id="16"/>
-      <w:bookmarkEnd w:id="17"/>
-      <w:bookmarkEnd w:id="18"/>
     </w:p>
     <w:p>
       <w:pPr>
@@ -4578,13 +4603,13 @@
       <w:pPr>
         <w:pStyle w:val="Heading2"/>
       </w:pPr>
-      <w:bookmarkStart w:id="19" w:name="_Toc402347305"/>
-      <w:bookmarkStart w:id="20" w:name="_Toc404072944"/>
+      <w:bookmarkStart w:id="17" w:name="_Toc402347305"/>
+      <w:bookmarkStart w:id="18" w:name="_Toc404072944"/>
       <w:r>
         <w:t>Conventions</w:t>
       </w:r>
-      <w:bookmarkEnd w:id="19"/>
-      <w:bookmarkEnd w:id="20"/>
+      <w:bookmarkEnd w:id="17"/>
+      <w:bookmarkEnd w:id="18"/>
     </w:p>
     <w:p>
       <w:pPr>
@@ -4610,11 +4635,11 @@
       <w:pPr>
         <w:pStyle w:val="Heading1"/>
       </w:pPr>
-      <w:bookmarkStart w:id="21" w:name="_Toc404072945"/>
+      <w:bookmarkStart w:id="19" w:name="_Toc404072945"/>
       <w:r>
         <w:t>Document conventions and organization</w:t>
       </w:r>
-      <w:bookmarkEnd w:id="21"/>
+      <w:bookmarkEnd w:id="19"/>
     </w:p>
     <w:p>
       <w:pPr>
@@ -4631,9 +4656,39 @@
       <w:pPr>
         <w:pStyle w:val="Heading1"/>
       </w:pPr>
-      <w:bookmarkStart w:id="22" w:name="_Toc404072946"/>
+      <w:bookmarkStart w:id="20" w:name="_Toc404072946"/>
       <w:r>
         <w:t>Operational Scenarios</w:t>
+      </w:r>
+      <w:bookmarkEnd w:id="20"/>
+    </w:p>
+    <w:p>
+      <w:pPr>
+        <w:pStyle w:val="PARAGRAPH"/>
+      </w:pPr>
+    </w:p>
+    <w:p>
+      <w:pPr>
+        <w:pStyle w:val="Heading1"/>
+      </w:pPr>
+      <w:bookmarkStart w:id="21" w:name="_Toc404072955"/>
+      <w:r>
+        <w:t>Sensor Resource Model</w:t>
+      </w:r>
+      <w:bookmarkEnd w:id="21"/>
+    </w:p>
+    <w:p>
+      <w:pPr>
+        <w:pStyle w:val="PARAGRAPH"/>
+      </w:pPr>
+    </w:p>
+    <w:p>
+      <w:pPr>
+        <w:pStyle w:val="Heading1"/>
+      </w:pPr>
+      <w:bookmarkStart w:id="22" w:name="_Toc404072962"/>
+      <w:r>
+        <w:t>Actuator Resource Model</w:t>
       </w:r>
       <w:bookmarkEnd w:id="22"/>
     </w:p>
@@ -4641,64 +4696,611 @@
       <w:pPr>
         <w:pStyle w:val="PARAGRAPH"/>
       </w:pPr>
+      <w:r>
+        <w:t>&lt;&lt;Summary Table of All Defined Actuator Resources&gt;&gt;</w:t>
+      </w:r>
     </w:p>
     <w:p>
       <w:pPr>
-        <w:pStyle w:val="Heading1"/>
-      </w:pPr>
-      <w:bookmarkStart w:id="23" w:name="_Toc404072955"/>
-      <w:r>
-        <w:t>Sensor Resource Model</w:t>
+        <w:pStyle w:val="Heading2"/>
+      </w:pPr>
+      <w:bookmarkStart w:id="23" w:name="_Toc404072963"/>
+      <w:r>
+        <w:t>&lt;&lt;Resource Name&gt;&gt;</w:t>
       </w:r>
       <w:bookmarkEnd w:id="23"/>
     </w:p>
     <w:p>
       <w:pPr>
-        <w:pStyle w:val="PARAGRAPH"/>
-      </w:pPr>
-      <w:r>
-        <w:t>&lt;&lt;Summary Table of All Defined Sensor Resources&gt;&gt;</w:t>
-      </w:r>
+        <w:pStyle w:val="Heading3"/>
+      </w:pPr>
+      <w:bookmarkStart w:id="24" w:name="_Toc404072964"/>
+      <w:proofErr w:type="gramStart"/>
+      <w:r>
+        <w:t>introduction</w:t>
+      </w:r>
+      <w:proofErr w:type="gramEnd"/>
     </w:p>
     <w:p>
       <w:pPr>
-        <w:pStyle w:val="Heading2"/>
-      </w:pPr>
-      <w:bookmarkStart w:id="24" w:name="_Toc404072956"/>
-      <w:r>
-        <w:lastRenderedPageBreak/>
-        <w:t>&lt;&lt;Resource Name&gt;&gt;</w:t>
+        <w:pStyle w:val="CODE-BLACK"/>
+      </w:pPr>
+      <w:r>
+        <w:t>URI</w:t>
       </w:r>
       <w:bookmarkEnd w:id="24"/>
+      <w:r>
+        <w:t xml:space="preserve"> </w:t>
+      </w:r>
     </w:p>
     <w:p>
       <w:pPr>
         <w:pStyle w:val="Heading3"/>
       </w:pPr>
-      <w:bookmarkStart w:id="25" w:name="_Toc404072957"/>
-      <w:r>
-        <w:t>URI</w:t>
+      <w:bookmarkStart w:id="25" w:name="_Toc404072965"/>
+      <w:r>
+        <w:lastRenderedPageBreak/>
+        <w:t>RAML Definition</w:t>
       </w:r>
       <w:bookmarkEnd w:id="25"/>
-      <w:r>
-        <w:t xml:space="preserve"> </w:t>
-      </w:r>
     </w:p>
     <w:p>
       <w:pPr>
-        <w:pStyle w:val="Heading3"/>
-      </w:pPr>
-      <w:bookmarkStart w:id="26" w:name="_Toc404072958"/>
-      <w:r>
-        <w:t>RAML Definition</w:t>
-      </w:r>
-      <w:bookmarkEnd w:id="26"/>
+        <w:pStyle w:val="PARAGRAPH"/>
+      </w:pPr>
     </w:p>
     <w:p>
       <w:pPr>
+        <w:pStyle w:val="CODE-BLUE"/>
+      </w:pPr>
+      <w:r>
+        <w:t>#%RAML 0.8</w:t>
+      </w:r>
+    </w:p>
+    <w:p>
+      <w:pPr>
+        <w:pStyle w:val="CODE-YELLOW"/>
+      </w:pPr>
+      <w:r>
+        <w:t>title: APILight</w:t>
+      </w:r>
+    </w:p>
+    <w:p>
+      <w:proofErr w:type="gramStart"/>
+      <w:r>
+        <w:t>version</w:t>
+      </w:r>
+      <w:proofErr w:type="gramEnd"/>
+      <w:r>
+        <w:t xml:space="preserve">: </w:t>
+      </w:r>
+      <w:proofErr w:type="spellStart"/>
+      <w:r>
+        <w:t>baseversion</w:t>
+      </w:r>
+      <w:proofErr w:type="spellEnd"/>
+    </w:p>
+    <w:p>
+      <w:r>
+        <w:t xml:space="preserve">  </w:t>
+      </w:r>
+    </w:p>
+    <w:p>
+      <w:pPr>
+        <w:pStyle w:val="CODE-RED"/>
+      </w:pPr>
+      <w:r>
+        <w:t>/device</w:t>
+      </w:r>
+    </w:p>
+    <w:p>
+      <w:r>
+        <w:t xml:space="preserve">  </w:t>
+      </w:r>
+      <w:proofErr w:type="gramStart"/>
+      <w:r>
+        <w:t>description</w:t>
+      </w:r>
+      <w:proofErr w:type="gramEnd"/>
+      <w:r>
+        <w:t>: Root node for the OIC device</w:t>
+      </w:r>
+    </w:p>
+    <w:p>
+      <w:r>
+        <w:t xml:space="preserve">    </w:t>
+      </w:r>
+      <w:proofErr w:type="gramStart"/>
+      <w:r>
+        <w:t>get</w:t>
+      </w:r>
+      <w:proofErr w:type="gramEnd"/>
+    </w:p>
+    <w:p>
+      <w:pPr>
+        <w:pStyle w:val="CODE-GREEN"/>
+      </w:pPr>
+      <w:r>
+        <w:t xml:space="preserve">      responses:</w:t>
+      </w:r>
+    </w:p>
+    <w:p>
+      <w:r>
+        <w:t xml:space="preserve">        200:</w:t>
+      </w:r>
+    </w:p>
+    <w:p>
+      <w:pPr>
+        <w:pStyle w:val="CODE-GREY"/>
+      </w:pPr>
+      <w:r>
+        <w:t xml:space="preserve">          application/json</w:t>
+      </w:r>
+    </w:p>
+    <w:p>
+      <w:r>
+        <w:t xml:space="preserve">            </w:t>
+      </w:r>
+      <w:proofErr w:type="gramStart"/>
+      <w:r>
+        <w:t>schema</w:t>
+      </w:r>
+      <w:proofErr w:type="gramEnd"/>
+      <w:r>
+        <w:t>: |</w:t>
+      </w:r>
+    </w:p>
+    <w:p>
+      <w:pPr>
+        <w:pStyle w:val="CODE-BLUE"/>
+      </w:pPr>
+      <w:r>
+        <w:t xml:space="preserve">              { "$schema": "http://json-schema.org/schema",</w:t>
+      </w:r>
+      <w:r>
+        <w:br/>
+      </w:r>
+      <w:r>
+        <w:br/>
+        <w:t xml:space="preserve">              "name": { "type": "string", title:"mytitle", description:"the description"},</w:t>
+      </w:r>
+      <w:r>
+        <w:br/>
+      </w:r>
+      <w:r>
+        <w:br/>
+        <w:t xml:space="preserve">              "deviceType": { "type": "string" },</w:t>
+      </w:r>
+      <w:r>
+        <w:br/>
+      </w:r>
+      <w:r>
+        <w:br/>
+        <w:t xml:space="preserve">              "id": { "type": "string" },</w:t>
+      </w:r>
+      <w:r>
+        <w:br/>
+      </w:r>
+      <w:r>
+        <w:br/>
+        <w:t xml:space="preserve">              "location": { "type": "string" },</w:t>
+      </w:r>
+      <w:r>
+        <w:br/>
+      </w:r>
+      <w:r>
+        <w:br/>
+        <w:t xml:space="preserve">              "resourceList": {</w:t>
+      </w:r>
+      <w:r>
+        <w:br/>
+      </w:r>
+      <w:r>
+        <w:br/>
+        <w:t xml:space="preserve">                "link": { "type": "string" }</w:t>
+      </w:r>
+      <w:r>
+        <w:br/>
+      </w:r>
+      <w:r>
+        <w:br/>
+        <w:t xml:space="preserve">              }</w:t>
+      </w:r>
+      <w:r>
+        <w:br/>
+      </w:r>
+      <w:r>
+        <w:br/>
+        <w:t xml:space="preserve">              }</w:t>
+      </w:r>
+      <w:r>
+        <w:br/>
+      </w:r>
+      <w:r>
+        <w:br/>
+      </w:r>
+    </w:p>
+    <w:p>
+      <w:pPr>
+        <w:pStyle w:val="CODE-AQUA"/>
+      </w:pPr>
+      <w:r>
+        <w:t xml:space="preserve">            example: |</w:t>
+      </w:r>
+    </w:p>
+    <w:p>
+      <w:pPr>
+        <w:pStyle w:val="PARAGRAPH"/>
+      </w:pPr>
+      <w:r>
+        <w:t xml:space="preserve">              { </w:t>
+      </w:r>
+      <w:r>
+        <w:br/>
+      </w:r>
+    </w:p>
+    <w:p>
+      <w:pPr>
+        <w:snapToGrid w:val="0"/>
+        <w:spacing w:before="100" w:after="100"/>
+        <w:contextualSpacing/>
+        <w:jc w:val="left"/>
+        <w:rPr>
+          <w:rFonts w:ascii="Courier New" w:hAnsi="Courier New"/>
+          <w:noProof/>
+          <w:color w:val="00B0F0"/>
+          <w:spacing w:val="-2"/>
+          <w:sz w:val="16"/>
+        </w:rPr>
+      </w:pPr>
+      <w:r>
+        <w:rPr>
+          <w:rFonts w:ascii="Courier New" w:hAnsi="Courier New"/>
+          <w:noProof/>
+          <w:color w:val="00B0F0"/>
+          <w:spacing w:val="-2"/>
+          <w:sz w:val="16"/>
+        </w:rPr>
+        <w:t>responses :</w:t>
+      </w:r>
+    </w:p>
+    <w:p>
+      <w:pPr>
+        <w:snapToGrid w:val="0"/>
+        <w:spacing w:before="100" w:after="100"/>
+        <w:contextualSpacing/>
+        <w:jc w:val="left"/>
+        <w:rPr>
+          <w:rFonts w:ascii="Courier New" w:hAnsi="Courier New"/>
+          <w:noProof/>
+          <w:color w:val="0070C0"/>
+          <w:spacing w:val="-2"/>
+          <w:sz w:val="16"/>
+        </w:rPr>
+      </w:pPr>
+      <w:r>
+        <w:rPr>
+          <w:rFonts w:ascii="Courier New" w:hAnsi="Courier New"/>
+          <w:noProof/>
+          <w:color w:val="0070C0"/>
+          <w:spacing w:val="-2"/>
+          <w:sz w:val="16"/>
+        </w:rPr>
+        <w:t xml:space="preserve">      200:</w:t>
+      </w:r>
+    </w:p>
+    <w:p>
+      <w:pPr>
+        <w:snapToGrid w:val="0"/>
+        <w:spacing w:before="100" w:after="100"/>
+        <w:contextualSpacing/>
+        <w:jc w:val="left"/>
+        <w:rPr>
+          <w:rFonts w:ascii="Courier New" w:hAnsi="Courier New"/>
+          <w:noProof/>
+          <w:color w:val="00B0F0"/>
+          <w:spacing w:val="-2"/>
+          <w:sz w:val="16"/>
+        </w:rPr>
+      </w:pPr>
+      <w:r>
+        <w:rPr>
+          <w:rFonts w:ascii="Courier New" w:hAnsi="Courier New"/>
+          <w:noProof/>
+          <w:color w:val="00B0F0"/>
+          <w:spacing w:val="-2"/>
+          <w:sz w:val="16"/>
+        </w:rPr>
+        <w:t xml:space="preserve">        body:</w:t>
+      </w:r>
+    </w:p>
+    <w:p>
+      <w:pPr>
+        <w:snapToGrid w:val="0"/>
+        <w:spacing w:before="100" w:after="100"/>
+        <w:contextualSpacing/>
+        <w:jc w:val="left"/>
+        <w:rPr>
+          <w:rFonts w:ascii="Courier New" w:hAnsi="Courier New"/>
+          <w:noProof/>
+          <w:color w:val="00B0F0"/>
+          <w:spacing w:val="-2"/>
+          <w:sz w:val="16"/>
+        </w:rPr>
+      </w:pPr>
+      <w:r>
+        <w:rPr>
+          <w:rFonts w:ascii="Courier New" w:hAnsi="Courier New"/>
+          <w:noProof/>
+          <w:color w:val="00B0F0"/>
+          <w:spacing w:val="-2"/>
+          <w:sz w:val="16"/>
+        </w:rPr>
+        <w:t xml:space="preserve">          application/json:</w:t>
+      </w:r>
+    </w:p>
+    <w:p>
+      <w:pPr>
+        <w:snapToGrid w:val="0"/>
+        <w:spacing w:before="100" w:after="100"/>
+        <w:contextualSpacing/>
+        <w:jc w:val="left"/>
+        <w:rPr>
+          <w:rFonts w:ascii="Courier New" w:hAnsi="Courier New"/>
+          <w:noProof/>
+          <w:color w:val="595959" w:themeColor="text1" w:themeTint="A6"/>
+          <w:spacing w:val="-2"/>
+          <w:sz w:val="16"/>
+          <w:szCs w:val="16"/>
+        </w:rPr>
+      </w:pPr>
+      <w:r>
+        <w:rPr>
+          <w:rFonts w:ascii="Courier New" w:hAnsi="Courier New"/>
+          <w:noProof/>
+          <w:color w:val="595959" w:themeColor="text1" w:themeTint="A6"/>
+          <w:spacing w:val="-2"/>
+          <w:sz w:val="16"/>
+          <w:szCs w:val="16"/>
+        </w:rPr>
+        <w:t xml:space="preserve">            schema: |</w:t>
+      </w:r>
+    </w:p>
+    <w:p>
+      <w:pPr>
+        <w:pStyle w:val="CODE-BLACK"/>
+      </w:pPr>
+      <w:r>
+        <w:t xml:space="preserve">              {</w:t>
+      </w:r>
+      <w:bookmarkStart w:id="26" w:name="_GoBack"/>
+      <w:bookmarkEnd w:id="26"/>
+      <w:r>
+        <w:br/>
+        <w:t xml:space="preserve">                "$schema": "http://json-schema.org/draft-04/schema#",</w:t>
+      </w:r>
+      <w:r>
+        <w:br/>
+        <w:t xml:space="preserve">                "description</w:t>
+      </w:r>
+      <w:proofErr w:type="gramStart"/>
+      <w:r>
+        <w:t>" :</w:t>
+      </w:r>
+      <w:proofErr w:type="gramEnd"/>
+      <w:r>
+        <w:t xml:space="preserve"> "Copyright (c) 2016 Open Connectivity Foundation, Inc. All rights reserved.",</w:t>
+      </w:r>
+      <w:r>
+        <w:br/>
+        <w:t xml:space="preserve">                "id": "http://openconnectivityfoundation.org/core/schemas/oic.rule-schema.json#",</w:t>
+      </w:r>
+      <w:r>
+        <w:br/>
+        <w:t xml:space="preserve">                "title" : "Rule",</w:t>
+      </w:r>
+      <w:r>
+        <w:br/>
+        <w:t xml:space="preserve">                "definitions": {</w:t>
+      </w:r>
+      <w:r>
+        <w:br/>
+        <w:t xml:space="preserve">                  "</w:t>
+      </w:r>
+      <w:proofErr w:type="spellStart"/>
+      <w:r>
+        <w:t>oic.rule</w:t>
+      </w:r>
+      <w:proofErr w:type="spellEnd"/>
+      <w:r>
+        <w:t>": {</w:t>
+      </w:r>
+      <w:r>
+        <w:br/>
+        <w:t xml:space="preserve">                    "type": "object",</w:t>
+      </w:r>
+      <w:r>
+        <w:br/>
+        <w:t xml:space="preserve">                    "properties": {</w:t>
+      </w:r>
+      <w:r>
+        <w:br/>
+        <w:t xml:space="preserve">                      "condition": {</w:t>
+      </w:r>
+      <w:r>
+        <w:br/>
+        <w:t xml:space="preserve">                        "type": "string",</w:t>
+      </w:r>
+      <w:r>
+        <w:br/>
+        <w:t xml:space="preserve">                        "description": "condition of the rule",</w:t>
+      </w:r>
+      <w:r>
+        <w:br/>
+        <w:t xml:space="preserve">                        "format": "UTF8"</w:t>
+      </w:r>
+      <w:r>
+        <w:br/>
+        <w:t xml:space="preserve">                      },</w:t>
+      </w:r>
+      <w:r>
+        <w:br/>
+        <w:t xml:space="preserve">                              "</w:t>
+      </w:r>
+      <w:proofErr w:type="spellStart"/>
+      <w:r>
+        <w:t>currentStatus</w:t>
+      </w:r>
+      <w:proofErr w:type="spellEnd"/>
+      <w:r>
+        <w:t>": {</w:t>
+      </w:r>
+      <w:r>
+        <w:br/>
+        <w:t xml:space="preserve">                        "type": "string",</w:t>
+      </w:r>
+      <w:r>
+        <w:br/>
+        <w:t xml:space="preserve">                        "description": "</w:t>
+      </w:r>
+      <w:proofErr w:type="spellStart"/>
+      <w:r>
+        <w:t>ReadOnly</w:t>
+      </w:r>
+      <w:proofErr w:type="spellEnd"/>
+      <w:r>
+        <w:t>, the current state, can be one of: enabled, disabled, error"</w:t>
+      </w:r>
+      <w:r>
+        <w:br/>
+      </w:r>
+      <w:r>
+        <w:lastRenderedPageBreak/>
+        <w:t xml:space="preserve">                      },</w:t>
+      </w:r>
+      <w:r>
+        <w:br/>
+        <w:t xml:space="preserve">                      "n": {</w:t>
+      </w:r>
+      <w:r>
+        <w:br/>
+        <w:t xml:space="preserve">                        "type": "string",</w:t>
+      </w:r>
+      <w:r>
+        <w:br/>
+        <w:t xml:space="preserve">                        "description": "Used to name the Rule collection",</w:t>
+      </w:r>
+      <w:r>
+        <w:br/>
+        <w:t xml:space="preserve">                        "format": "UTF8"</w:t>
+      </w:r>
+      <w:r>
+        <w:br/>
+        <w:t xml:space="preserve">                      },</w:t>
+      </w:r>
+      <w:r>
+        <w:br/>
+        <w:t xml:space="preserve">                      "test": {</w:t>
+      </w:r>
+      <w:r>
+        <w:br/>
+        <w:t xml:space="preserve">                        "type": "</w:t>
+      </w:r>
+      <w:proofErr w:type="spellStart"/>
+      <w:r>
+        <w:t>boolean</w:t>
+      </w:r>
+      <w:proofErr w:type="spellEnd"/>
+      <w:r>
+        <w:t>",</w:t>
+      </w:r>
+      <w:r>
+        <w:br/>
+        <w:t xml:space="preserve">                        "description": "</w:t>
+      </w:r>
+      <w:proofErr w:type="spellStart"/>
+      <w:r>
+        <w:t>Inidcates</w:t>
+      </w:r>
+      <w:proofErr w:type="spellEnd"/>
+      <w:r>
+        <w:t xml:space="preserve"> initiation of test mode for the rule"</w:t>
+      </w:r>
+      <w:r>
+        <w:br/>
+        <w:t xml:space="preserve">                      },</w:t>
+      </w:r>
+      <w:r>
+        <w:br/>
+        <w:t xml:space="preserve">                      "id": {</w:t>
+      </w:r>
+      <w:r>
+        <w:br/>
+        <w:t xml:space="preserve">                        "type": "string",</w:t>
+      </w:r>
+      <w:r>
+        <w:br/>
+        <w:t xml:space="preserve">                        "description": "Can be an value that is unique to the use context or a UUIDv4"</w:t>
+      </w:r>
+      <w:r>
+        <w:br/>
+        <w:t xml:space="preserve">                      },</w:t>
+      </w:r>
+      <w:r>
+        <w:br/>
+        <w:t xml:space="preserve">                      "</w:t>
+      </w:r>
+      <w:proofErr w:type="spellStart"/>
+      <w:r>
+        <w:t>rts</w:t>
+      </w:r>
+      <w:proofErr w:type="spellEnd"/>
+      <w:r>
+        <w:t>": {</w:t>
+      </w:r>
+      <w:r>
+        <w:br/>
+        <w:t xml:space="preserve">                        "type": "string",</w:t>
+      </w:r>
+      <w:r>
+        <w:br/>
+        <w:t xml:space="preserve">                        "description": "</w:t>
+      </w:r>
+      <w:proofErr w:type="spellStart"/>
+      <w:r>
+        <w:t>ReadOnly</w:t>
+      </w:r>
+      <w:proofErr w:type="spellEnd"/>
+      <w:r>
+        <w:t>, Defines the list of allowable resource types in links included in the collection; new links being created can only be from this list"</w:t>
+      </w:r>
+      <w:r>
+        <w:br/>
+        <w:t xml:space="preserve">                      },</w:t>
+      </w:r>
+      <w:r>
+        <w:br/>
+        <w:t xml:space="preserve">                              "links": {</w:t>
+      </w:r>
+      <w:r>
+        <w:br/>
+      </w:r>
+    </w:p>
+    <w:p>
+      <w:pPr>
+        <w:pStyle w:val="PARAGRAPH"/>
+      </w:pPr>
+    </w:p>
+    <w:p>
+      <w:pPr>
+        <w:pStyle w:val="PARAGRAPH"/>
+      </w:pPr>
+    </w:p>
+    <w:p>
+      <w:pPr>
         <w:pStyle w:val="Heading3"/>
       </w:pPr>
-      <w:bookmarkStart w:id="27" w:name="_Toc404072959"/>
+      <w:bookmarkStart w:id="27" w:name="_Toc404072966"/>
       <w:r>
         <w:t>Attribute/Property Definition</w:t>
       </w:r>
@@ -4706,291 +5308,21 @@
     </w:p>
     <w:p>
       <w:pPr>
-        <w:pStyle w:val="Heading3"/>
-      </w:pPr>
-      <w:bookmarkStart w:id="28" w:name="_Toc404072960"/>
-      <w:r>
-        <w:t>CRUDN Behaviour</w:t>
-      </w:r>
-      <w:bookmarkEnd w:id="28"/>
+        <w:pStyle w:val="PARAGRAPH"/>
+      </w:pPr>
+      <w:r>
+        <w:t>Unit, type</w:t>
+      </w:r>
     </w:p>
     <w:p>
       <w:pPr>
         <w:pStyle w:val="Heading3"/>
       </w:pPr>
-      <w:bookmarkStart w:id="29" w:name="_Toc404072961"/>
-      <w:r>
-        <w:t>Example Representation</w:t>
-      </w:r>
-      <w:bookmarkEnd w:id="29"/>
-    </w:p>
-    <w:p>
-      <w:pPr>
-        <w:pStyle w:val="PARAGRAPH"/>
-      </w:pPr>
-    </w:p>
-    <w:p>
-      <w:pPr>
-        <w:pStyle w:val="Heading1"/>
-      </w:pPr>
-      <w:bookmarkStart w:id="30" w:name="_Toc404072962"/>
-      <w:r>
-        <w:t>Actuator Resource Model</w:t>
-      </w:r>
-      <w:bookmarkEnd w:id="30"/>
-    </w:p>
-    <w:p>
-      <w:pPr>
-        <w:pStyle w:val="PARAGRAPH"/>
-      </w:pPr>
-      <w:r>
-        <w:t>&lt;&lt;Summary Table of All Defined Actuator Resources&gt;&gt;</w:t>
-      </w:r>
-    </w:p>
-    <w:p>
-      <w:pPr>
-        <w:pStyle w:val="Heading2"/>
-      </w:pPr>
-      <w:bookmarkStart w:id="31" w:name="_Toc404072963"/>
-      <w:r>
-        <w:t>&lt;&lt;Resource Name&gt;&gt;</w:t>
-      </w:r>
-      <w:bookmarkEnd w:id="31"/>
-    </w:p>
-    <w:p>
-      <w:pPr>
-        <w:pStyle w:val="Heading3"/>
-      </w:pPr>
-      <w:bookmarkStart w:id="32" w:name="_Toc404072964"/>
-      <w:r>
-        <w:t>introduction</w:t>
-      </w:r>
-    </w:p>
-    <w:p>
-      <w:pPr>
-        <w:pStyle w:val="BodyTextFirstIndent"/>
-      </w:pPr>
-      <w:r>
-        <w:t>URI</w:t>
-      </w:r>
-      <w:bookmarkEnd w:id="32"/>
-      <w:r>
-        <w:t xml:space="preserve"> </w:t>
-      </w:r>
-    </w:p>
-    <w:p>
-      <w:pPr>
-        <w:pStyle w:val="Heading3"/>
-      </w:pPr>
-      <w:bookmarkStart w:id="33" w:name="_Toc404072965"/>
-      <w:r>
-        <w:t>RAML Definition</w:t>
-      </w:r>
-      <w:bookmarkEnd w:id="33"/>
-    </w:p>
-    <w:p>
-      <w:pPr>
-        <w:pStyle w:val="PARAGRAPH"/>
-      </w:pPr>
-    </w:p>
-    <w:p>
-      <w:pPr>
-        <w:pStyle w:val="CODE-BLUE"/>
-      </w:pPr>
-      <w:r>
-        <w:t>#%RAML 0.8</w:t>
-      </w:r>
-    </w:p>
-    <w:p>
-      <w:pPr>
-        <w:pStyle w:val="CODE-YELLOW"/>
-      </w:pPr>
-      <w:r>
-        <w:t>title: APILight</w:t>
-      </w:r>
-    </w:p>
-    <w:p>
-      <w:r>
-        <w:t>version: baseversion</w:t>
-      </w:r>
-    </w:p>
-    <w:p>
-      <w:r>
-        <w:t xml:space="preserve">  </w:t>
-      </w:r>
-    </w:p>
-    <w:p>
-      <w:pPr>
-        <w:pStyle w:val="CODE-RED"/>
-      </w:pPr>
-      <w:r>
-        <w:t>/device</w:t>
-      </w:r>
-    </w:p>
-    <w:p>
-      <w:r>
-        <w:t xml:space="preserve">  description: Root node for the OIC device</w:t>
-      </w:r>
-    </w:p>
-    <w:p>
-      <w:r>
-        <w:t xml:space="preserve">    get</w:t>
-      </w:r>
-    </w:p>
-    <w:p>
-      <w:pPr>
-        <w:pStyle w:val="CODE-GREEN"/>
-      </w:pPr>
-      <w:r>
-        <w:t xml:space="preserve">      responses:</w:t>
-      </w:r>
-    </w:p>
-    <w:p>
-      <w:r>
-        <w:t xml:space="preserve">        200:</w:t>
-      </w:r>
-    </w:p>
-    <w:p>
-      <w:r>
-        <w:t xml:space="preserve">          application/json</w:t>
-      </w:r>
-    </w:p>
-    <w:p>
-      <w:r>
-        <w:t xml:space="preserve">            schema: |</w:t>
-      </w:r>
-    </w:p>
-    <w:p>
-      <w:pPr>
-        <w:pStyle w:val="CODE-BLUE"/>
-      </w:pPr>
-      <w:r>
-        <w:t xml:space="preserve">              { "$schema": "http://json-schema.org/schema",</w:t>
-      </w:r>
-      <w:r>
-        <w:br/>
-      </w:r>
-      <w:r>
-        <w:br/>
-        <w:t xml:space="preserve">              "name": { "type": "string", title:"mytitle", description:"the description"},</w:t>
-      </w:r>
-      <w:r>
-        <w:br/>
-      </w:r>
-      <w:r>
-        <w:br/>
-        <w:t xml:space="preserve">              "deviceType": { "type": "string" },</w:t>
-      </w:r>
-      <w:r>
-        <w:br/>
-      </w:r>
-      <w:r>
-        <w:br/>
-        <w:t xml:space="preserve">              "id": { "type": "string" },</w:t>
-      </w:r>
-      <w:r>
-        <w:br/>
-      </w:r>
-      <w:r>
-        <w:br/>
-        <w:t xml:space="preserve">              "location": { "type": "string" },</w:t>
-      </w:r>
-      <w:r>
-        <w:br/>
-      </w:r>
-      <w:r>
-        <w:br/>
-        <w:t xml:space="preserve">              "resourceList": {</w:t>
-      </w:r>
-      <w:r>
-        <w:br/>
-      </w:r>
-      <w:r>
-        <w:br/>
-        <w:t xml:space="preserve">                "link": { "type": "string" }</w:t>
-      </w:r>
-      <w:r>
-        <w:br/>
-      </w:r>
-      <w:r>
-        <w:br/>
-        <w:t xml:space="preserve">              }</w:t>
-      </w:r>
-      <w:r>
-        <w:br/>
-      </w:r>
-      <w:r>
-        <w:br/>
-        <w:t xml:space="preserve">              }</w:t>
-      </w:r>
-      <w:r>
-        <w:br/>
-      </w:r>
-      <w:r>
-        <w:br/>
-      </w:r>
-    </w:p>
-    <w:p>
-      <w:pPr>
-        <w:pStyle w:val="CODE-AQUA"/>
-      </w:pPr>
-      <w:r>
-        <w:t xml:space="preserve">            example: |</w:t>
-      </w:r>
-    </w:p>
-    <w:p>
-      <w:pPr>
-        <w:pStyle w:val="PARAGRAPH"/>
-      </w:pPr>
-      <w:r>
-        <w:t xml:space="preserve">              { </w:t>
-      </w:r>
-      <w:r>
-        <w:br/>
-      </w:r>
-    </w:p>
-    <w:p>
-      <w:pPr>
-        <w:pStyle w:val="PARAGRAPH"/>
-      </w:pPr>
-    </w:p>
-    <w:p>
-      <w:pPr>
-        <w:pStyle w:val="PARAGRAPH"/>
-      </w:pPr>
-    </w:p>
-    <w:p>
-      <w:pPr>
-        <w:pStyle w:val="PARAGRAPH"/>
-      </w:pPr>
-    </w:p>
-    <w:p>
-      <w:pPr>
-        <w:pStyle w:val="Heading3"/>
-      </w:pPr>
-      <w:bookmarkStart w:id="34" w:name="_Toc404072966"/>
-      <w:r>
-        <w:t>Attribute/Property Definition</w:t>
-      </w:r>
-      <w:bookmarkEnd w:id="34"/>
-    </w:p>
-    <w:p>
-      <w:pPr>
-        <w:pStyle w:val="PARAGRAPH"/>
-      </w:pPr>
-      <w:r>
-        <w:t>Unit, type</w:t>
-      </w:r>
-    </w:p>
-    <w:p>
-      <w:pPr>
-        <w:pStyle w:val="Heading3"/>
-      </w:pPr>
-      <w:bookmarkStart w:id="35" w:name="_Toc404072967"/>
+      <w:bookmarkStart w:id="28" w:name="_Toc404072967"/>
       <w:r>
         <w:t>CRUDN Behaviour</w:t>
       </w:r>
-      <w:bookmarkEnd w:id="35"/>
+      <w:bookmarkEnd w:id="28"/>
     </w:p>
     <w:tbl>
       <w:tblPr>
@@ -5195,11 +5527,11 @@
       <w:pPr>
         <w:pStyle w:val="Heading3"/>
       </w:pPr>
-      <w:bookmarkStart w:id="36" w:name="_Toc404072968"/>
+      <w:bookmarkStart w:id="29" w:name="_Toc404072968"/>
       <w:r>
         <w:t>Example Representation</w:t>
       </w:r>
-      <w:bookmarkEnd w:id="36"/>
+      <w:bookmarkEnd w:id="29"/>
     </w:p>
     <w:p>
       <w:pPr>
@@ -5221,7 +5553,7 @@
 
 <file path=word/comments.xml><?xml version="1.0" encoding="utf-8"?>
 <w:comments xmlns:wpc="http://schemas.microsoft.com/office/word/2010/wordprocessingCanvas" xmlns:mc="http://schemas.openxmlformats.org/markup-compatibility/2006" xmlns:o="urn:schemas-microsoft-com:office:office" xmlns:r="http://schemas.openxmlformats.org/officeDocument/2006/relationships" xmlns:m="http://schemas.openxmlformats.org/officeDocument/2006/math" xmlns:v="urn:schemas-microsoft-com:vml" xmlns:wp14="http://schemas.microsoft.com/office/word/2010/wordprocessingDrawing" xmlns:wp="http://schemas.openxmlformats.org/drawingml/2006/wordprocessingDrawing" xmlns:w10="urn:schemas-microsoft-com:office:word" xmlns:w="http://schemas.openxmlformats.org/wordprocessingml/2006/main" xmlns:w14="http://schemas.microsoft.com/office/word/2010/wordml" xmlns:w15="http://schemas.microsoft.com/office/word/2012/wordml" xmlns:wpg="http://schemas.microsoft.com/office/word/2010/wordprocessingGroup" xmlns:wpi="http://schemas.microsoft.com/office/word/2010/wordprocessingInk" xmlns:wne="http://schemas.microsoft.com/office/word/2006/wordml" xmlns:wps="http://schemas.microsoft.com/office/word/2010/wordprocessingShape" mc:Ignorable="w14 w15 wp14">
-  <w:comment w:id="6" w:author="Bardini, Richard A" w:date="2014-08-15T19:56:00Z" w:initials="BRA">
+  <w:comment w:id="4" w:author="Bardini, Richard A" w:date="2014-08-15T19:56:00Z" w:initials="BRA">
     <w:p>
       <w:pPr>
         <w:pStyle w:val="CommentText"/>
@@ -11525,6 +11857,24 @@
       <w:color w:val="00B0F0"/>
     </w:rPr>
   </w:style>
+  <w:style w:type="paragraph" w:customStyle="1" w:styleId="CODE-BLACK">
+    <w:name w:val="CODE-BLACK"/>
+    <w:basedOn w:val="CODE-YELLOW"/>
+    <w:qFormat/>
+    <w:rsid w:val="00294A48"/>
+    <w:rPr>
+      <w:color w:val="000000" w:themeColor="text1"/>
+    </w:rPr>
+  </w:style>
+  <w:style w:type="paragraph" w:customStyle="1" w:styleId="CODE-GREY">
+    <w:name w:val="CODE-GREY"/>
+    <w:basedOn w:val="CODE-BLACK"/>
+    <w:qFormat/>
+    <w:rsid w:val="003A6161"/>
+    <w:rPr>
+      <w:color w:val="7F7F7F" w:themeColor="text1" w:themeTint="80"/>
+    </w:rPr>
+  </w:style>
 </w:styles>
 </file>
 
@@ -11794,7 +12144,7 @@
 </file>
 
 <file path=customXml/itemProps1.xml><?xml version="1.0" encoding="utf-8"?>
-<ds:datastoreItem xmlns:ds="http://schemas.openxmlformats.org/officeDocument/2006/customXml" ds:itemID="{B49834C6-6283-4C15-AC86-A40027650636}">
+<ds:datastoreItem xmlns:ds="http://schemas.openxmlformats.org/officeDocument/2006/customXml" ds:itemID="{3108A4D8-D9F5-44A0-A65F-5DF4030A093F}">
   <ds:schemaRefs>
     <ds:schemaRef ds:uri="http://schemas.openxmlformats.org/officeDocument/2006/bibliography"/>
   </ds:schemaRefs>

</xml_diff>

<commit_message>
Update ResourceTemplate to include the CODE_GREY_C character style
</commit_message>
<xml_diff>
--- a/input/ResourceTemplate.docx
+++ b/input/ResourceTemplate.docx
@@ -2,6 +2,8 @@
 <file path=word/document.xml><?xml version="1.0" encoding="utf-8"?>
 <w:document xmlns:wpc="http://schemas.microsoft.com/office/word/2010/wordprocessingCanvas" xmlns:mc="http://schemas.openxmlformats.org/markup-compatibility/2006" xmlns:o="urn:schemas-microsoft-com:office:office" xmlns:r="http://schemas.openxmlformats.org/officeDocument/2006/relationships" xmlns:m="http://schemas.openxmlformats.org/officeDocument/2006/math" xmlns:v="urn:schemas-microsoft-com:vml" xmlns:wp14="http://schemas.microsoft.com/office/word/2010/wordprocessingDrawing" xmlns:wp="http://schemas.openxmlformats.org/drawingml/2006/wordprocessingDrawing" xmlns:w10="urn:schemas-microsoft-com:office:word" xmlns:w="http://schemas.openxmlformats.org/wordprocessingml/2006/main" xmlns:w14="http://schemas.microsoft.com/office/word/2010/wordml" xmlns:w15="http://schemas.microsoft.com/office/word/2012/wordml" xmlns:wpg="http://schemas.microsoft.com/office/word/2010/wordprocessingGroup" xmlns:wpi="http://schemas.microsoft.com/office/word/2010/wordprocessingInk" xmlns:wne="http://schemas.microsoft.com/office/word/2006/wordml" xmlns:wps="http://schemas.microsoft.com/office/word/2010/wordprocessingShape" mc:Ignorable="w14 w15 wp14">
   <w:body>
+    <w:bookmarkStart w:id="0" w:name="_GoBack" w:displacedByCustomXml="next"/>
+    <w:bookmarkEnd w:id="0" w:displacedByCustomXml="next"/>
     <w:sdt>
       <w:sdtPr>
         <w:id w:val="1727948892"/>
@@ -16,7 +18,7 @@
           <w:r>
             <w:rPr>
               <w:noProof/>
-              <w:lang w:val="en-GB" w:eastAsia="en-GB"/>
+              <w:lang w:eastAsia="ko-KR"/>
             </w:rPr>
             <mc:AlternateContent>
               <mc:Choice Requires="wpg">
@@ -217,7 +219,7 @@
               </mc:Choice>
               <mc:Fallback>
                 <w:pict>
-                  <v:group w14:anchorId="78617F97" id="Group 149" o:spid="_x0000_s1026" style="position:absolute;margin-left:0;margin-top:0;width:575.9pt;height:94.8pt;z-index:251662336;mso-width-percent:941;mso-height-percent:121;mso-top-percent:23;mso-position-horizontal:center;mso-position-horizontal-relative:page;mso-position-vertical-relative:page;mso-width-percent:941;mso-height-percent:121;mso-top-percent:23" coordsize="73152,12161" o:gfxdata="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">
+                  <v:group w14:anchorId="10E6C5B8" id="Group 149" o:spid="_x0000_s1026" style="position:absolute;margin-left:0;margin-top:0;width:575.9pt;height:94.8pt;z-index:251662336;mso-width-percent:941;mso-height-percent:121;mso-top-percent:23;mso-position-horizontal:center;mso-position-horizontal-relative:page;mso-position-vertical-relative:page;mso-width-percent:941;mso-height-percent:121;mso-top-percent:23" coordsize="73152,12161" o:gfxdata="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">
                     <v:shape id="Rectangle 51" o:spid="_x0000_s1027" style="position:absolute;width:73152;height:11303;visibility:visible;mso-wrap-style:square;v-text-anchor:middle" coordsize="7312660,1129665" o:gfxdata="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" path="m,l7312660,r,1129665l3619500,733425,,1091565,,xe" fillcolor="#5b9bd5 [3204]" stroked="f" strokeweight="1pt">
                       <v:stroke joinstyle="miter"/>
                       <v:path arrowok="t" o:connecttype="custom" o:connectlocs="0,0;73177,0;73177,11310;36220,7343;0,10929;0,0" o:connectangles="0,0,0,0,0,0"/>
@@ -234,7 +236,7 @@
           <w:r>
             <w:rPr>
               <w:noProof/>
-              <w:lang w:val="en-GB" w:eastAsia="en-GB"/>
+              <w:lang w:eastAsia="ko-KR"/>
             </w:rPr>
             <mc:AlternateContent>
               <mc:Choice Requires="wps">
@@ -362,7 +364,7 @@
           <w:r>
             <w:rPr>
               <w:noProof/>
-              <w:lang w:val="en-GB" w:eastAsia="en-GB"/>
+              <w:lang w:eastAsia="ko-KR"/>
             </w:rPr>
             <mc:AlternateContent>
               <mc:Choice Requires="wps">
@@ -463,19 +465,8 @@
                                         <w:sz w:val="56"/>
                                         <w:szCs w:val="56"/>
                                       </w:rPr>
-                                      <w:t xml:space="preserve">Blah </w:t>
+                                      <w:t>Blah Blah</w:t>
                                     </w:r>
-                                    <w:proofErr w:type="spellStart"/>
-                                    <w:r>
-                                      <w:rPr>
-                                        <w:caps/>
-                                        <w:color w:val="5B9BD5" w:themeColor="accent1"/>
-                                        <w:sz w:val="56"/>
-                                        <w:szCs w:val="56"/>
-                                      </w:rPr>
-                                      <w:t>Blah</w:t>
-                                    </w:r>
-                                    <w:proofErr w:type="spellEnd"/>
                                   </w:sdtContent>
                                 </w:sdt>
                               </w:p>
@@ -578,19 +569,8 @@
                                   <w:sz w:val="56"/>
                                   <w:szCs w:val="56"/>
                                 </w:rPr>
-                                <w:t xml:space="preserve">Blah </w:t>
+                                <w:t>Blah Blah</w:t>
                               </w:r>
-                              <w:proofErr w:type="spellStart"/>
-                              <w:r>
-                                <w:rPr>
-                                  <w:caps/>
-                                  <w:color w:val="5B9BD5" w:themeColor="accent1"/>
-                                  <w:sz w:val="56"/>
-                                  <w:szCs w:val="56"/>
-                                </w:rPr>
-                                <w:t>Blah</w:t>
-                              </w:r>
-                              <w:proofErr w:type="spellEnd"/>
                             </w:sdtContent>
                           </w:sdt>
                         </w:p>
@@ -663,7 +643,7 @@
           <w:sz w:val="24"/>
         </w:rPr>
       </w:pPr>
-      <w:bookmarkStart w:id="0" w:name="_Toc402347302"/>
+      <w:bookmarkStart w:id="1" w:name="_Toc402347302"/>
       <w:r>
         <w:rPr>
           <w:sz w:val="24"/>
@@ -3703,13 +3683,8 @@
           </w:tcPr>
           <w:p>
             <w:r>
-              <w:t xml:space="preserve">M. </w:t>
+              <w:t>M. Trayer</w:t>
             </w:r>
-            <w:proofErr w:type="spellStart"/>
-            <w:r>
-              <w:t>Trayer</w:t>
-            </w:r>
-            <w:proofErr w:type="spellEnd"/>
           </w:p>
         </w:tc>
         <w:tc>
@@ -4414,11 +4389,11 @@
       <w:pPr>
         <w:pStyle w:val="Heading1"/>
       </w:pPr>
-      <w:bookmarkStart w:id="1" w:name="_Toc404072939"/>
+      <w:bookmarkStart w:id="2" w:name="_Toc404072939"/>
       <w:r>
         <w:t>Scope</w:t>
       </w:r>
-      <w:bookmarkEnd w:id="1"/>
+      <w:bookmarkEnd w:id="2"/>
     </w:p>
     <w:p>
       <w:pPr>
@@ -4432,11 +4407,11 @@
       <w:pPr>
         <w:pStyle w:val="Heading1"/>
       </w:pPr>
-      <w:bookmarkStart w:id="2" w:name="_Toc404072940"/>
+      <w:bookmarkStart w:id="3" w:name="_Toc404072940"/>
       <w:r>
         <w:t>Normative references</w:t>
       </w:r>
-      <w:bookmarkEnd w:id="2"/>
+      <w:bookmarkEnd w:id="3"/>
     </w:p>
     <w:p>
       <w:pPr>
@@ -4459,17 +4434,15 @@
           <w:rStyle w:val="Emphasis"/>
         </w:rPr>
       </w:pPr>
-      <w:bookmarkStart w:id="3" w:name="ref_IEC_60169_24"/>
-      <w:commentRangeStart w:id="4"/>
+      <w:bookmarkStart w:id="4" w:name="ref_IEC_60169_24"/>
+      <w:commentRangeStart w:id="5"/>
       <w:r>
         <w:t>IEC 60169-24</w:t>
       </w:r>
-      <w:bookmarkEnd w:id="3"/>
-      <w:proofErr w:type="gramStart"/>
+      <w:bookmarkEnd w:id="4"/>
       <w:r>
         <w:t>,</w:t>
       </w:r>
-      <w:proofErr w:type="gramEnd"/>
       <w:r>
         <w:t> </w:t>
       </w:r>
@@ -4479,36 +4452,36 @@
         </w:rPr>
         <w:t>Radio-frequency connectors – Part 24: Radio-frequency coaxial connectors with screw coupling, typically for use in 75 ohm cable distribution systems (Type F)</w:t>
       </w:r>
-      <w:commentRangeEnd w:id="4"/>
+      <w:commentRangeEnd w:id="5"/>
       <w:r>
         <w:rPr>
           <w:rStyle w:val="CommentReference"/>
         </w:rPr>
-        <w:commentReference w:id="4"/>
+        <w:commentReference w:id="5"/>
       </w:r>
     </w:p>
     <w:p>
       <w:pPr>
         <w:pStyle w:val="Heading1"/>
       </w:pPr>
-      <w:bookmarkStart w:id="5" w:name="_Toc404072941"/>
+      <w:bookmarkStart w:id="6" w:name="_Toc404072941"/>
       <w:r>
         <w:t>Terms, definitions, symbols and abbreviations</w:t>
       </w:r>
-      <w:bookmarkEnd w:id="0"/>
-      <w:bookmarkEnd w:id="5"/>
+      <w:bookmarkEnd w:id="1"/>
+      <w:bookmarkEnd w:id="6"/>
     </w:p>
     <w:p>
       <w:pPr>
         <w:pStyle w:val="Heading2"/>
       </w:pPr>
-      <w:bookmarkStart w:id="6" w:name="_Toc402347303"/>
-      <w:bookmarkStart w:id="7" w:name="_Toc404072942"/>
+      <w:bookmarkStart w:id="7" w:name="_Toc402347303"/>
+      <w:bookmarkStart w:id="8" w:name="_Toc404072942"/>
       <w:r>
         <w:t>Terms and definitions</w:t>
       </w:r>
-      <w:bookmarkEnd w:id="6"/>
       <w:bookmarkEnd w:id="7"/>
+      <w:bookmarkEnd w:id="8"/>
     </w:p>
     <w:p>
       <w:pPr>
@@ -4540,30 +4513,30 @@
       <w:pPr>
         <w:pStyle w:val="Heading2"/>
       </w:pPr>
-      <w:bookmarkStart w:id="8" w:name="_Ref284338172"/>
-      <w:bookmarkStart w:id="9" w:name="_Toc285464939"/>
-      <w:bookmarkStart w:id="10" w:name="_Toc306354326"/>
-      <w:bookmarkStart w:id="11" w:name="_Toc327181594"/>
-      <w:bookmarkStart w:id="12" w:name="_Toc352439748"/>
-      <w:bookmarkStart w:id="13" w:name="_Ref359410916"/>
-      <w:bookmarkStart w:id="14" w:name="_Toc383031557"/>
-      <w:bookmarkStart w:id="15" w:name="_Toc402347304"/>
-      <w:bookmarkStart w:id="16" w:name="_Toc404072943"/>
+      <w:bookmarkStart w:id="9" w:name="_Ref284338172"/>
+      <w:bookmarkStart w:id="10" w:name="_Toc285464939"/>
+      <w:bookmarkStart w:id="11" w:name="_Toc306354326"/>
+      <w:bookmarkStart w:id="12" w:name="_Toc327181594"/>
+      <w:bookmarkStart w:id="13" w:name="_Toc352439748"/>
+      <w:bookmarkStart w:id="14" w:name="_Ref359410916"/>
+      <w:bookmarkStart w:id="15" w:name="_Toc383031557"/>
+      <w:bookmarkStart w:id="16" w:name="_Toc402347304"/>
+      <w:bookmarkStart w:id="17" w:name="_Toc404072943"/>
       <w:r>
         <w:t xml:space="preserve">Symbols and </w:t>
       </w:r>
-      <w:bookmarkEnd w:id="8"/>
       <w:bookmarkEnd w:id="9"/>
       <w:bookmarkEnd w:id="10"/>
       <w:bookmarkEnd w:id="11"/>
+      <w:bookmarkEnd w:id="12"/>
       <w:r>
         <w:t>abbreviations</w:t>
       </w:r>
-      <w:bookmarkEnd w:id="12"/>
       <w:bookmarkEnd w:id="13"/>
       <w:bookmarkEnd w:id="14"/>
       <w:bookmarkEnd w:id="15"/>
       <w:bookmarkEnd w:id="16"/>
+      <w:bookmarkEnd w:id="17"/>
     </w:p>
     <w:p>
       <w:pPr>
@@ -4603,13 +4576,13 @@
       <w:pPr>
         <w:pStyle w:val="Heading2"/>
       </w:pPr>
-      <w:bookmarkStart w:id="17" w:name="_Toc402347305"/>
-      <w:bookmarkStart w:id="18" w:name="_Toc404072944"/>
+      <w:bookmarkStart w:id="18" w:name="_Toc402347305"/>
+      <w:bookmarkStart w:id="19" w:name="_Toc404072944"/>
       <w:r>
         <w:t>Conventions</w:t>
       </w:r>
-      <w:bookmarkEnd w:id="17"/>
       <w:bookmarkEnd w:id="18"/>
+      <w:bookmarkEnd w:id="19"/>
     </w:p>
     <w:p>
       <w:pPr>
@@ -4635,11 +4608,11 @@
       <w:pPr>
         <w:pStyle w:val="Heading1"/>
       </w:pPr>
-      <w:bookmarkStart w:id="19" w:name="_Toc404072945"/>
+      <w:bookmarkStart w:id="20" w:name="_Toc404072945"/>
       <w:r>
         <w:t>Document conventions and organization</w:t>
       </w:r>
-      <w:bookmarkEnd w:id="19"/>
+      <w:bookmarkEnd w:id="20"/>
     </w:p>
     <w:p>
       <w:pPr>
@@ -4656,24 +4629,9 @@
       <w:pPr>
         <w:pStyle w:val="Heading1"/>
       </w:pPr>
-      <w:bookmarkStart w:id="20" w:name="_Toc404072946"/>
+      <w:bookmarkStart w:id="21" w:name="_Toc404072946"/>
       <w:r>
         <w:t>Operational Scenarios</w:t>
-      </w:r>
-      <w:bookmarkEnd w:id="20"/>
-    </w:p>
-    <w:p>
-      <w:pPr>
-        <w:pStyle w:val="PARAGRAPH"/>
-      </w:pPr>
-    </w:p>
-    <w:p>
-      <w:pPr>
-        <w:pStyle w:val="Heading1"/>
-      </w:pPr>
-      <w:bookmarkStart w:id="21" w:name="_Toc404072955"/>
-      <w:r>
-        <w:t>Sensor Resource Model</w:t>
       </w:r>
       <w:bookmarkEnd w:id="21"/>
     </w:p>
@@ -4686,9 +4644,9 @@
       <w:pPr>
         <w:pStyle w:val="Heading1"/>
       </w:pPr>
-      <w:bookmarkStart w:id="22" w:name="_Toc404072962"/>
-      <w:r>
-        <w:t>Actuator Resource Model</w:t>
+      <w:bookmarkStart w:id="22" w:name="_Toc404072955"/>
+      <w:r>
+        <w:t>Sensor Resource Model</w:t>
       </w:r>
       <w:bookmarkEnd w:id="22"/>
     </w:p>
@@ -4696,53 +4654,66 @@
       <w:pPr>
         <w:pStyle w:val="PARAGRAPH"/>
       </w:pPr>
-      <w:r>
-        <w:t>&lt;&lt;Summary Table of All Defined Actuator Resources&gt;&gt;</w:t>
-      </w:r>
     </w:p>
     <w:p>
       <w:pPr>
-        <w:pStyle w:val="Heading2"/>
-      </w:pPr>
-      <w:bookmarkStart w:id="23" w:name="_Toc404072963"/>
-      <w:r>
-        <w:t>&lt;&lt;Resource Name&gt;&gt;</w:t>
+        <w:pStyle w:val="Heading1"/>
+      </w:pPr>
+      <w:bookmarkStart w:id="23" w:name="_Toc404072962"/>
+      <w:r>
+        <w:t>Actuator Resource Model</w:t>
       </w:r>
       <w:bookmarkEnd w:id="23"/>
     </w:p>
     <w:p>
       <w:pPr>
-        <w:pStyle w:val="Heading3"/>
-      </w:pPr>
-      <w:bookmarkStart w:id="24" w:name="_Toc404072964"/>
-      <w:proofErr w:type="gramStart"/>
-      <w:r>
-        <w:t>introduction</w:t>
-      </w:r>
-      <w:proofErr w:type="gramEnd"/>
+        <w:pStyle w:val="PARAGRAPH"/>
+      </w:pPr>
+      <w:r>
+        <w:t>&lt;&lt;Summary Table of All Defined Actuator Resources&gt;&gt;</w:t>
+      </w:r>
     </w:p>
     <w:p>
       <w:pPr>
-        <w:pStyle w:val="CODE-BLACK"/>
-      </w:pPr>
-      <w:r>
-        <w:t>URI</w:t>
+        <w:pStyle w:val="Heading2"/>
+      </w:pPr>
+      <w:bookmarkStart w:id="24" w:name="_Toc404072963"/>
+      <w:r>
+        <w:t>&lt;&lt;Resource Name&gt;&gt;</w:t>
       </w:r>
       <w:bookmarkEnd w:id="24"/>
-      <w:r>
-        <w:t xml:space="preserve"> </w:t>
-      </w:r>
     </w:p>
     <w:p>
       <w:pPr>
         <w:pStyle w:val="Heading3"/>
       </w:pPr>
-      <w:bookmarkStart w:id="25" w:name="_Toc404072965"/>
+      <w:bookmarkStart w:id="25" w:name="_Toc404072964"/>
+      <w:r>
+        <w:t>introduction</w:t>
+      </w:r>
+    </w:p>
+    <w:p>
+      <w:pPr>
+        <w:pStyle w:val="CODE-BLACK"/>
+      </w:pPr>
+      <w:r>
+        <w:t>URI</w:t>
+      </w:r>
+      <w:bookmarkEnd w:id="25"/>
+      <w:r>
+        <w:t xml:space="preserve"> </w:t>
+      </w:r>
+    </w:p>
+    <w:p>
+      <w:pPr>
+        <w:pStyle w:val="Heading3"/>
+      </w:pPr>
+      <w:bookmarkStart w:id="26" w:name="_Toc404072965"/>
       <w:r>
         <w:lastRenderedPageBreak/>
         <w:t>RAML Definition</w:t>
       </w:r>
-      <w:bookmarkEnd w:id="25"/>
+      <w:bookmarkEnd w:id="26"/>
     </w:p>
     <w:p>
       <w:pPr>
@@ -4766,19 +4737,9 @@
       </w:r>
     </w:p>
     <w:p>
-      <w:proofErr w:type="gramStart"/>
-      <w:r>
-        <w:t>version</w:t>
-      </w:r>
-      <w:proofErr w:type="gramEnd"/>
-      <w:r>
-        <w:t xml:space="preserve">: </w:t>
-      </w:r>
-      <w:proofErr w:type="spellStart"/>
-      <w:r>
-        <w:t>baseversion</w:t>
-      </w:r>
-      <w:proofErr w:type="spellEnd"/>
+      <w:r>
+        <w:t>version: baseversion</w:t>
+      </w:r>
     </w:p>
     <w:p>
       <w:r>
@@ -4795,26 +4756,13 @@
     </w:p>
     <w:p>
       <w:r>
-        <w:t xml:space="preserve">  </w:t>
-      </w:r>
-      <w:proofErr w:type="gramStart"/>
-      <w:r>
-        <w:t>description</w:t>
-      </w:r>
-      <w:proofErr w:type="gramEnd"/>
-      <w:r>
-        <w:t>: Root node for the OIC device</w:t>
+        <w:t xml:space="preserve">  description: Root node for the OIC device</w:t>
       </w:r>
     </w:p>
     <w:p>
       <w:r>
-        <w:t xml:space="preserve">    </w:t>
-      </w:r>
-      <w:proofErr w:type="gramStart"/>
-      <w:r>
-        <w:t>get</w:t>
-      </w:r>
-      <w:proofErr w:type="gramEnd"/>
+        <w:t xml:space="preserve">    get</w:t>
+      </w:r>
     </w:p>
     <w:p>
       <w:pPr>
@@ -4839,15 +4787,7 @@
     </w:p>
     <w:p>
       <w:r>
-        <w:t xml:space="preserve">            </w:t>
-      </w:r>
-      <w:proofErr w:type="gramStart"/>
-      <w:r>
-        <w:t>schema</w:t>
-      </w:r>
-      <w:proofErr w:type="gramEnd"/>
-      <w:r>
-        <w:t>: |</w:t>
+        <w:t xml:space="preserve">            schema: |</w:t>
       </w:r>
     </w:p>
     <w:p>
@@ -5073,23 +5013,13 @@
       <w:r>
         <w:t xml:space="preserve">              {</w:t>
       </w:r>
-      <w:bookmarkStart w:id="26" w:name="_GoBack"/>
-      <w:bookmarkEnd w:id="26"/>
       <w:r>
         <w:br/>
         <w:t xml:space="preserve">                "$schema": "http://json-schema.org/draft-04/schema#",</w:t>
       </w:r>
       <w:r>
         <w:br/>
-        <w:t xml:space="preserve">                "description</w:t>
-      </w:r>
-      <w:proofErr w:type="gramStart"/>
-      <w:r>
-        <w:t>" :</w:t>
-      </w:r>
-      <w:proofErr w:type="gramEnd"/>
-      <w:r>
-        <w:t xml:space="preserve"> "Copyright (c) 2016 Open Connectivity Foundation, Inc. All rights reserved.",</w:t>
+        <w:t xml:space="preserve">                "description" : "Copyright (c) 2016 Open Connectivity Foundation, Inc. All rights reserved.",</w:t>
       </w:r>
       <w:r>
         <w:br/>
@@ -5105,15 +5035,7 @@
       </w:r>
       <w:r>
         <w:br/>
-        <w:t xml:space="preserve">                  "</w:t>
-      </w:r>
-      <w:proofErr w:type="spellStart"/>
-      <w:r>
-        <w:t>oic.rule</w:t>
-      </w:r>
-      <w:proofErr w:type="spellEnd"/>
-      <w:r>
-        <w:t>": {</w:t>
+        <w:t xml:space="preserve">                  "oic.rule": {</w:t>
       </w:r>
       <w:r>
         <w:br/>
@@ -5145,15 +5067,7 @@
       </w:r>
       <w:r>
         <w:br/>
-        <w:t xml:space="preserve">                              "</w:t>
-      </w:r>
-      <w:proofErr w:type="spellStart"/>
-      <w:r>
-        <w:t>currentStatus</w:t>
-      </w:r>
-      <w:proofErr w:type="spellEnd"/>
-      <w:r>
-        <w:t>": {</w:t>
+        <w:t xml:space="preserve">                              "currentStatus": {</w:t>
       </w:r>
       <w:r>
         <w:br/>
@@ -5161,15 +5075,7 @@
       </w:r>
       <w:r>
         <w:br/>
-        <w:t xml:space="preserve">                        "description": "</w:t>
-      </w:r>
-      <w:proofErr w:type="spellStart"/>
-      <w:r>
-        <w:t>ReadOnly</w:t>
-      </w:r>
-      <w:proofErr w:type="spellEnd"/>
-      <w:r>
-        <w:t>, the current state, can be one of: enabled, disabled, error"</w:t>
+        <w:t xml:space="preserve">                        "description": "ReadOnly, the current state, can be one of: enabled, disabled, error"</w:t>
       </w:r>
       <w:r>
         <w:br/>
@@ -5204,27 +5110,11 @@
       </w:r>
       <w:r>
         <w:br/>
-        <w:t xml:space="preserve">                        "type": "</w:t>
-      </w:r>
-      <w:proofErr w:type="spellStart"/>
-      <w:r>
-        <w:t>boolean</w:t>
-      </w:r>
-      <w:proofErr w:type="spellEnd"/>
-      <w:r>
-        <w:t>",</w:t>
+        <w:t xml:space="preserve">                        "type": "boolean",</w:t>
       </w:r>
       <w:r>
         <w:br/>
-        <w:t xml:space="preserve">                        "description": "</w:t>
-      </w:r>
-      <w:proofErr w:type="spellStart"/>
-      <w:r>
-        <w:t>Inidcates</w:t>
-      </w:r>
-      <w:proofErr w:type="spellEnd"/>
-      <w:r>
-        <w:t xml:space="preserve"> initiation of test mode for the rule"</w:t>
+        <w:t xml:space="preserve">                        "description": "Inidcates initiation of test mode for the rule"</w:t>
       </w:r>
       <w:r>
         <w:br/>
@@ -5248,15 +5138,7 @@
       </w:r>
       <w:r>
         <w:br/>
-        <w:t xml:space="preserve">                      "</w:t>
-      </w:r>
-      <w:proofErr w:type="spellStart"/>
-      <w:r>
-        <w:t>rts</w:t>
-      </w:r>
-      <w:proofErr w:type="spellEnd"/>
-      <w:r>
-        <w:t>": {</w:t>
+        <w:t xml:space="preserve">                      "rts": {</w:t>
       </w:r>
       <w:r>
         <w:br/>
@@ -5264,15 +5146,7 @@
       </w:r>
       <w:r>
         <w:br/>
-        <w:t xml:space="preserve">                        "description": "</w:t>
-      </w:r>
-      <w:proofErr w:type="spellStart"/>
-      <w:r>
-        <w:t>ReadOnly</w:t>
-      </w:r>
-      <w:proofErr w:type="spellEnd"/>
-      <w:r>
-        <w:t>, Defines the list of allowable resource types in links included in the collection; new links being created can only be from this list"</w:t>
+        <w:t xml:space="preserve">                        "description": "ReadOnly, Defines the list of allowable resource types in links included in the collection; new links being created can only be from this list"</w:t>
       </w:r>
       <w:r>
         <w:br/>
@@ -5553,7 +5427,7 @@
 
 <file path=word/comments.xml><?xml version="1.0" encoding="utf-8"?>
 <w:comments xmlns:wpc="http://schemas.microsoft.com/office/word/2010/wordprocessingCanvas" xmlns:mc="http://schemas.openxmlformats.org/markup-compatibility/2006" xmlns:o="urn:schemas-microsoft-com:office:office" xmlns:r="http://schemas.openxmlformats.org/officeDocument/2006/relationships" xmlns:m="http://schemas.openxmlformats.org/officeDocument/2006/math" xmlns:v="urn:schemas-microsoft-com:vml" xmlns:wp14="http://schemas.microsoft.com/office/word/2010/wordprocessingDrawing" xmlns:wp="http://schemas.openxmlformats.org/drawingml/2006/wordprocessingDrawing" xmlns:w10="urn:schemas-microsoft-com:office:word" xmlns:w="http://schemas.openxmlformats.org/wordprocessingml/2006/main" xmlns:w14="http://schemas.microsoft.com/office/word/2010/wordml" xmlns:w15="http://schemas.microsoft.com/office/word/2012/wordml" xmlns:wpg="http://schemas.microsoft.com/office/word/2010/wordprocessingGroup" xmlns:wpi="http://schemas.microsoft.com/office/word/2010/wordprocessingInk" xmlns:wne="http://schemas.microsoft.com/office/word/2006/wordml" xmlns:wps="http://schemas.microsoft.com/office/word/2010/wordprocessingShape" mc:Ignorable="w14 w15 wp14">
-  <w:comment w:id="4" w:author="Bardini, Richard A" w:date="2014-08-15T19:56:00Z" w:initials="BRA">
+  <w:comment w:id="5" w:author="Bardini, Richard A" w:date="2014-08-15T19:56:00Z" w:initials="BRA">
     <w:p>
       <w:pPr>
         <w:pStyle w:val="CommentText"/>
@@ -11875,6 +11749,19 @@
       <w:color w:val="7F7F7F" w:themeColor="text1" w:themeTint="80"/>
     </w:rPr>
   </w:style>
+  <w:style w:type="character" w:customStyle="1" w:styleId="CODEGREYC">
+    <w:name w:val="CODE_GREY_C"/>
+    <w:basedOn w:val="Emphasis"/>
+    <w:uiPriority w:val="1"/>
+    <w:qFormat/>
+    <w:rsid w:val="00AC7C9A"/>
+    <w:rPr>
+      <w:i/>
+      <w:iCs/>
+      <w:color w:val="A6A6A6" w:themeColor="background1" w:themeShade="A6"/>
+      <w:lang w:eastAsia="ja-JP"/>
+    </w:rPr>
+  </w:style>
 </w:styles>
 </file>
 
@@ -12144,7 +12031,7 @@
 </file>
 
 <file path=customXml/itemProps1.xml><?xml version="1.0" encoding="utf-8"?>
-<ds:datastoreItem xmlns:ds="http://schemas.openxmlformats.org/officeDocument/2006/customXml" ds:itemID="{3108A4D8-D9F5-44A0-A65F-5DF4030A093F}">
+<ds:datastoreItem xmlns:ds="http://schemas.openxmlformats.org/officeDocument/2006/customXml" ds:itemID="{978DCA44-5770-4A7A-902B-089A1E4A26C7}">
   <ds:schemaRefs>
     <ds:schemaRef ds:uri="http://schemas.openxmlformats.org/officeDocument/2006/bibliography"/>
   </ds:schemaRefs>

</xml_diff>